<commit_message>
Estamos trabajando en Parte1_b y ya funciona como queremos
</commit_message>
<xml_diff>
--- a/PRÁCTICA_No5_Elliot_Chilpa.docx
+++ b/PRÁCTICA_No5_Elliot_Chilpa.docx
@@ -120,7 +120,15 @@
         <w:ind w:left="117"/>
       </w:pPr>
       <w:r>
-        <w:t>En el modelo de desvanecimientos lognormales, se introducen dos tipos de pérdidas: (1) por distancia y (2) por ensombrecimiento, de manera que la fórmula para potencia recibida en decibeles está dada por:</w:t>
+        <w:t xml:space="preserve">En el modelo de desvanecimientos </w:t>
+      </w:r>
+      <w:proofErr w:type="spellStart"/>
+      <w:r>
+        <w:t>lognormales</w:t>
+      </w:r>
+      <w:proofErr w:type="spellEnd"/>
+      <w:r>
+        <w:t>, se introducen dos tipos de pérdidas: (1) por distancia y (2) por ensombrecimiento, de manera que la fórmula para potencia recibida en decibeles está dada por:</w:t>
       </w:r>
     </w:p>
     <w:p>
@@ -428,7 +436,15 @@
         <w:t xml:space="preserve"> Ω</w:t>
       </w:r>
       <w:r>
-        <w:t>[db]</w:t>
+        <w:t>[</w:t>
+      </w:r>
+      <w:proofErr w:type="spellStart"/>
+      <w:r>
+        <w:t>db</w:t>
+      </w:r>
+      <w:proofErr w:type="spellEnd"/>
+      <w:r>
+        <w:t>]</w:t>
       </w:r>
       <w:r>
         <w:t xml:space="preserve"> </w:t>
@@ -589,9 +605,158 @@
     </w:p>
     <w:p>
       <w:pPr>
+        <w:tabs>
+          <w:tab w:val="left" w:pos="835"/>
+          <w:tab w:val="left" w:pos="837"/>
+        </w:tabs>
+        <w:spacing w:before="267"/>
+        <w:ind w:right="115"/>
+        <w:jc w:val="both"/>
+        <w:rPr>
+          <w:b/>
+          <w:bCs/>
+          <w:i/>
+          <w:iCs/>
+        </w:rPr>
+      </w:pPr>
+      <w:r>
+        <w:rPr>
+          <w:b/>
+          <w:bCs/>
+          <w:i/>
+          <w:iCs/>
+          <w:noProof/>
+        </w:rPr>
+        <w:drawing>
+          <wp:anchor distT="0" distB="0" distL="114300" distR="114300" simplePos="0" relativeHeight="251658240" behindDoc="0" locked="0" layoutInCell="1" allowOverlap="1" wp14:anchorId="72F33F26" wp14:editId="101FDD5D">
+            <wp:simplePos x="0" y="0"/>
+            <wp:positionH relativeFrom="page">
+              <wp:align>center</wp:align>
+            </wp:positionH>
+            <wp:positionV relativeFrom="paragraph">
+              <wp:posOffset>713740</wp:posOffset>
+            </wp:positionV>
+            <wp:extent cx="3743325" cy="2805430"/>
+            <wp:effectExtent l="0" t="0" r="0" b="0"/>
+            <wp:wrapTopAndBottom/>
+            <wp:docPr id="1612091722" name="Imagen 1"/>
+            <wp:cNvGraphicFramePr>
+              <a:graphicFrameLocks xmlns:a="http://schemas.openxmlformats.org/drawingml/2006/main" noChangeAspect="1"/>
+            </wp:cNvGraphicFramePr>
+            <a:graphic xmlns:a="http://schemas.openxmlformats.org/drawingml/2006/main">
+              <a:graphicData uri="http://schemas.openxmlformats.org/drawingml/2006/picture">
+                <pic:pic xmlns:pic="http://schemas.openxmlformats.org/drawingml/2006/picture">
+                  <pic:nvPicPr>
+                    <pic:cNvPr id="0" name="Picture 1"/>
+                    <pic:cNvPicPr>
+                      <a:picLocks noChangeAspect="1" noChangeArrowheads="1"/>
+                    </pic:cNvPicPr>
+                  </pic:nvPicPr>
+                  <pic:blipFill>
+                    <a:blip r:embed="rId5">
+                      <a:extLst>
+                        <a:ext uri="{28A0092B-C50C-407E-A947-70E740481C1C}">
+                          <a14:useLocalDpi xmlns:a14="http://schemas.microsoft.com/office/drawing/2010/main" val="0"/>
+                        </a:ext>
+                      </a:extLst>
+                    </a:blip>
+                    <a:srcRect/>
+                    <a:stretch>
+                      <a:fillRect/>
+                    </a:stretch>
+                  </pic:blipFill>
+                  <pic:spPr bwMode="auto">
+                    <a:xfrm>
+                      <a:off x="0" y="0"/>
+                      <a:ext cx="3743325" cy="2805430"/>
+                    </a:xfrm>
+                    <a:prstGeom prst="rect">
+                      <a:avLst/>
+                    </a:prstGeom>
+                    <a:noFill/>
+                    <a:ln>
+                      <a:noFill/>
+                    </a:ln>
+                  </pic:spPr>
+                </pic:pic>
+              </a:graphicData>
+            </a:graphic>
+            <wp14:sizeRelH relativeFrom="margin">
+              <wp14:pctWidth>0</wp14:pctWidth>
+            </wp14:sizeRelH>
+            <wp14:sizeRelV relativeFrom="margin">
+              <wp14:pctHeight>0</wp14:pctHeight>
+            </wp14:sizeRelV>
+          </wp:anchor>
+        </w:drawing>
+      </w:r>
+      <w:r>
+        <w:rPr>
+          <w:b/>
+          <w:bCs/>
+          <w:i/>
+          <w:iCs/>
+          <w:color w:val="E97132" w:themeColor="accent2"/>
+          <w:sz w:val="28"/>
+          <w:szCs w:val="28"/>
+        </w:rPr>
+        <w:t>Figura Numero 1.-</w:t>
+      </w:r>
+      <w:r>
+        <w:rPr>
+          <w:b/>
+          <w:bCs/>
+          <w:i/>
+          <w:iCs/>
+        </w:rPr>
+        <w:t xml:space="preserve"> </w:t>
+      </w:r>
+    </w:p>
+    <w:p>
+      <w:pPr>
+        <w:tabs>
+          <w:tab w:val="left" w:pos="835"/>
+          <w:tab w:val="left" w:pos="837"/>
+        </w:tabs>
+        <w:spacing w:before="267"/>
+        <w:ind w:right="115"/>
+        <w:jc w:val="both"/>
+        <w:rPr>
+          <w:i/>
+          <w:iCs/>
+          <w:color w:val="80340D" w:themeColor="accent2" w:themeShade="80"/>
+        </w:rPr>
+      </w:pPr>
+      <w:r>
+        <w:rPr>
+          <w:i/>
+          <w:iCs/>
+          <w:color w:val="80340D" w:themeColor="accent2" w:themeShade="80"/>
+        </w:rPr>
+        <w:t>En la figura Numero 1 podemos observar como se creo una estación base con forma de hexágono y se distribuyeron sus usuarios</w:t>
+      </w:r>
+      <w:r>
+        <w:rPr>
+          <w:i/>
+          <w:iCs/>
+          <w:color w:val="80340D" w:themeColor="accent2" w:themeShade="80"/>
+        </w:rPr>
+        <w:t xml:space="preserve"> únicamente contemplando su distancia.</w:t>
+      </w:r>
+    </w:p>
+    <w:p>
+      <w:pPr>
         <w:pStyle w:val="Textoindependiente"/>
         <w:spacing w:before="1"/>
       </w:pPr>
+      <w:proofErr w:type="spellStart"/>
+      <w:r>
+        <w:t>Incialemente</w:t>
+      </w:r>
+      <w:proofErr w:type="spellEnd"/>
+      <w:r>
+        <w:t xml:space="preserve"> </w:t>
+      </w:r>
     </w:p>
     <w:p>
       <w:pPr>
@@ -636,11 +801,19 @@
       <w:r>
         <w:t xml:space="preserve">Utilice el modelo de propagación </w:t>
       </w:r>
+      <w:proofErr w:type="spellStart"/>
       <w:r>
         <w:rPr>
           <w:i/>
         </w:rPr>
-        <w:t xml:space="preserve">lognormal </w:t>
+        <w:t>lognormal</w:t>
+      </w:r>
+      <w:proofErr w:type="spellEnd"/>
+      <w:r>
+        <w:rPr>
+          <w:i/>
+        </w:rPr>
+        <w:t xml:space="preserve"> </w:t>
       </w:r>
       <w:r>
         <w:t>para calcular la potencia que un usuario recibe de cada una de las 7 celdas. El usuario se asociará a la Estación Base (EB) que le provea la</w:t>
@@ -706,6 +879,7 @@
                 <w:b/>
                 <w:spacing w:val="-2"/>
               </w:rPr>
+              <w:lastRenderedPageBreak/>
               <w:t>PARÁMETRO</w:t>
             </w:r>
           </w:p>
@@ -793,6 +967,7 @@
               </w:rPr>
               <w:t>(</w:t>
             </w:r>
+            <w:proofErr w:type="spellStart"/>
             <w:r>
               <w:rPr>
                 <w:b/>
@@ -811,6 +986,7 @@
               </w:rPr>
               <w:t>tx</w:t>
             </w:r>
+            <w:proofErr w:type="spellEnd"/>
             <w:r>
               <w:rPr>
                 <w:spacing w:val="-2"/>
@@ -943,6 +1119,7 @@
               </w:rPr>
               <w:t>G</w:t>
             </w:r>
+            <w:proofErr w:type="spellStart"/>
             <w:r>
               <w:rPr>
                 <w:b/>
@@ -952,6 +1129,7 @@
               </w:rPr>
               <w:t>tx</w:t>
             </w:r>
+            <w:proofErr w:type="spellEnd"/>
             <w:r>
               <w:rPr>
                 <w:spacing w:val="-4"/>
@@ -1083,6 +1261,7 @@
               </w:rPr>
               <w:t>G</w:t>
             </w:r>
+            <w:proofErr w:type="spellStart"/>
             <w:r>
               <w:rPr>
                 <w:b/>
@@ -1092,6 +1271,7 @@
               </w:rPr>
               <w:t>rx</w:t>
             </w:r>
+            <w:proofErr w:type="spellEnd"/>
             <w:r>
               <w:rPr>
                 <w:spacing w:val="-4"/>
@@ -1791,6 +1971,7 @@
         </w:rPr>
         <w:t>d</w:t>
       </w:r>
+      <w:proofErr w:type="spellStart"/>
       <w:r>
         <w:rPr>
           <w:b/>
@@ -1799,6 +1980,7 @@
         </w:rPr>
         <w:t>i,j</w:t>
       </w:r>
+      <w:proofErr w:type="spellEnd"/>
       <w:r>
         <w:rPr>
           <w:b/>
@@ -1850,6 +2032,7 @@
         </w:rPr>
         <w:t>Ω</w:t>
       </w:r>
+      <w:proofErr w:type="spellStart"/>
       <w:r>
         <w:rPr>
           <w:b/>
@@ -1858,6 +2041,7 @@
         </w:rPr>
         <w:t>i,j</w:t>
       </w:r>
+      <w:proofErr w:type="spellEnd"/>
       <w:r>
         <w:rPr>
           <w:b/>
@@ -1871,7 +2055,21 @@
         <w:rPr>
           <w:position w:val="2"/>
         </w:rPr>
-        <w:t xml:space="preserve">son las pérdidas lognormales y </w:t>
+        <w:t xml:space="preserve">son las pérdidas </w:t>
+      </w:r>
+      <w:proofErr w:type="spellStart"/>
+      <w:r>
+        <w:rPr>
+          <w:position w:val="2"/>
+        </w:rPr>
+        <w:t>lognormales</w:t>
+      </w:r>
+      <w:proofErr w:type="spellEnd"/>
+      <w:r>
+        <w:rPr>
+          <w:position w:val="2"/>
+        </w:rPr>
+        <w:t xml:space="preserve"> y </w:t>
       </w:r>
       <w:r>
         <w:rPr>
@@ -3763,8 +3961,13 @@
         </w:rPr>
         <w:t xml:space="preserve"> </w:t>
       </w:r>
-      <w:r>
-        <w:t>cocanal.</w:t>
+      <w:proofErr w:type="spellStart"/>
+      <w:r>
+        <w:t>cocanal</w:t>
+      </w:r>
+      <w:proofErr w:type="spellEnd"/>
+      <w:r>
+        <w:t>.</w:t>
       </w:r>
       <w:r>
         <w:rPr>
@@ -3791,7 +3994,15 @@
         <w:t xml:space="preserve"> </w:t>
       </w:r>
       <w:r>
-        <w:t>depende del factor de reuso utilizado.</w:t>
+        <w:t xml:space="preserve">depende del factor de </w:t>
+      </w:r>
+      <w:proofErr w:type="spellStart"/>
+      <w:r>
+        <w:t>reuso</w:t>
+      </w:r>
+      <w:proofErr w:type="spellEnd"/>
+      <w:r>
+        <w:t xml:space="preserve"> utilizado.</w:t>
       </w:r>
     </w:p>
     <w:p>
@@ -3896,8 +4107,13 @@
         </w:rPr>
         <w:t xml:space="preserve"> </w:t>
       </w:r>
-      <w:r>
-        <w:t xml:space="preserve">reuso </w:t>
+      <w:proofErr w:type="spellStart"/>
+      <w:r>
+        <w:t>reuso</w:t>
+      </w:r>
+      <w:proofErr w:type="spellEnd"/>
+      <w:r>
+        <w:t xml:space="preserve"> </w:t>
       </w:r>
       <w:r>
         <w:rPr>
@@ -4032,9 +4248,11 @@
         </w:rPr>
         <w:t xml:space="preserve"> </w:t>
       </w:r>
+      <w:proofErr w:type="spellStart"/>
       <w:r>
         <w:t>reuso</w:t>
       </w:r>
+      <w:proofErr w:type="spellEnd"/>
       <w:r>
         <w:rPr>
           <w:spacing w:val="-4"/>
@@ -4124,7 +4342,15 @@
         <w:t>i</w:t>
       </w:r>
       <w:r>
-        <w:t>, con respecto a cada EB cocanal.</w:t>
+        <w:t xml:space="preserve">, con respecto a cada EB </w:t>
+      </w:r>
+      <w:proofErr w:type="spellStart"/>
+      <w:r>
+        <w:t>cocanal</w:t>
+      </w:r>
+      <w:proofErr w:type="spellEnd"/>
+      <w:r>
+        <w:t>.</w:t>
       </w:r>
     </w:p>
     <w:p>

</xml_diff>